<commit_message>
minor changes & ozn. prakt. report done
</commit_message>
<xml_diff>
--- a/tusur-sem-3-os/laboratory-2/os-lab-2-badulin-424-1.docx
+++ b/tusur-sem-3-os/laboratory-2/os-lab-2-badulin-424-1.docx
@@ -1042,6 +1042,7 @@
     </w:p>
     <w:p>
       <w:pPr>
+        <w:jc w:val="both"/>
         <w:rPr>
           <w:rFonts w:ascii="Times New Roman" w:hAnsi="Times New Roman" w:cs="Times New Roman"/>
           <w:sz w:val="28"/>
@@ -1140,6 +1141,7 @@
     </w:p>
     <w:p>
       <w:pPr>
+        <w:jc w:val="both"/>
         <w:rPr>
           <w:rFonts w:ascii="Times New Roman" w:hAnsi="Times New Roman" w:cs="Times New Roman"/>
           <w:sz w:val="28"/>
@@ -1212,16 +1214,18 @@
     </w:p>
     <w:p>
       <w:pPr>
-        <w:rPr>
-          <w:rFonts w:ascii="Times New Roman" w:hAnsi="Times New Roman" w:cs="Times New Roman"/>
-          <w:sz w:val="28"/>
-          <w:szCs w:val="28"/>
-          <w:lang w:val="ru-RU"/>
-        </w:rPr>
-      </w:pPr>
-    </w:p>
-    <w:p>
-      <w:pPr>
+        <w:jc w:val="both"/>
+        <w:rPr>
+          <w:rFonts w:ascii="Times New Roman" w:hAnsi="Times New Roman" w:cs="Times New Roman"/>
+          <w:sz w:val="28"/>
+          <w:szCs w:val="28"/>
+          <w:lang w:val="ru-RU"/>
+        </w:rPr>
+      </w:pPr>
+    </w:p>
+    <w:p>
+      <w:pPr>
+        <w:jc w:val="both"/>
         <w:rPr>
           <w:rFonts w:ascii="Times New Roman" w:hAnsi="Times New Roman" w:cs="Times New Roman"/>
           <w:sz w:val="28"/>
@@ -1345,6 +1349,7 @@
     </w:p>
     <w:p>
       <w:pPr>
+        <w:jc w:val="both"/>
         <w:rPr>
           <w:rFonts w:ascii="Times New Roman" w:hAnsi="Times New Roman" w:cs="Times New Roman"/>
           <w:sz w:val="28"/>
@@ -1412,58 +1417,79 @@
     </w:p>
     <w:p>
       <w:pPr>
+        <w:jc w:val="both"/>
+        <w:rPr>
+          <w:rFonts w:ascii="Times New Roman" w:hAnsi="Times New Roman" w:cs="Times New Roman"/>
+          <w:sz w:val="28"/>
+          <w:szCs w:val="28"/>
+          <w:lang w:val="ru-RU"/>
+        </w:rPr>
+      </w:pPr>
+      <w:r>
+        <w:rPr>
+          <w:rFonts w:ascii="Times New Roman" w:hAnsi="Times New Roman" w:cs="Times New Roman"/>
+          <w:sz w:val="28"/>
+          <w:szCs w:val="28"/>
+        </w:rPr>
+        <w:t>Получили адрес 0080:0026</w:t>
+      </w:r>
+    </w:p>
+    <w:p>
+      <w:pPr>
+        <w:jc w:val="both"/>
+        <w:rPr>
+          <w:rFonts w:ascii="Times New Roman" w:hAnsi="Times New Roman" w:cs="Times New Roman"/>
+          <w:noProof/>
+          <w:sz w:val="28"/>
+          <w:szCs w:val="28"/>
+          <w:lang w:val="ru-RU"/>
+        </w:rPr>
+      </w:pPr>
+    </w:p>
+    <w:p>
+      <w:pPr>
+        <w:jc w:val="both"/>
+        <w:rPr>
+          <w:rFonts w:ascii="Times New Roman" w:hAnsi="Times New Roman" w:cs="Times New Roman"/>
+          <w:sz w:val="28"/>
+          <w:szCs w:val="28"/>
+          <w:lang w:val="ru-RU"/>
+        </w:rPr>
+      </w:pPr>
+      <w:r>
+        <w:rPr>
+          <w:rFonts w:ascii="Times New Roman" w:hAnsi="Times New Roman" w:cs="Times New Roman"/>
+          <w:sz w:val="28"/>
+          <w:szCs w:val="28"/>
+        </w:rPr>
+        <w:t>Отк</w:t>
+      </w:r>
+      <w:r>
+        <w:rPr>
+          <w:rFonts w:ascii="Times New Roman" w:hAnsi="Times New Roman" w:cs="Times New Roman"/>
+          <w:sz w:val="28"/>
+          <w:szCs w:val="28"/>
+          <w:lang w:val="ru-RU"/>
+        </w:rPr>
+        <w:t xml:space="preserve">рываем </w:t>
+      </w:r>
+      <w:r>
         <w:rPr>
           <w:rFonts w:ascii="Times New Roman" w:hAnsi="Times New Roman" w:cs="Times New Roman"/>
           <w:sz w:val="28"/>
           <w:szCs w:val="28"/>
           <w:lang w:val="en-US"/>
         </w:rPr>
-      </w:pPr>
-      <w:r>
-        <w:rPr>
-          <w:rFonts w:ascii="Times New Roman" w:hAnsi="Times New Roman" w:cs="Times New Roman"/>
-          <w:sz w:val="28"/>
-          <w:szCs w:val="28"/>
-        </w:rPr>
-        <w:t>Получили адрес 0080:0026</w:t>
-      </w:r>
-    </w:p>
-    <w:p>
-      <w:pPr>
-        <w:rPr>
-          <w:rFonts w:ascii="Times New Roman" w:hAnsi="Times New Roman" w:cs="Times New Roman"/>
-          <w:noProof/>
-          <w:sz w:val="28"/>
-          <w:szCs w:val="28"/>
-          <w:lang w:val="ru-RU"/>
-        </w:rPr>
-      </w:pPr>
-    </w:p>
-    <w:p>
-      <w:pPr>
-        <w:rPr>
-          <w:rFonts w:ascii="Times New Roman" w:hAnsi="Times New Roman" w:cs="Times New Roman"/>
-          <w:sz w:val="28"/>
-          <w:szCs w:val="28"/>
-          <w:lang w:val="ru-RU"/>
-        </w:rPr>
-      </w:pPr>
-      <w:r>
-        <w:rPr>
-          <w:rFonts w:ascii="Times New Roman" w:hAnsi="Times New Roman" w:cs="Times New Roman"/>
-          <w:sz w:val="28"/>
-          <w:szCs w:val="28"/>
-        </w:rPr>
-        <w:t>Отк</w:t>
-      </w:r>
-      <w:r>
-        <w:rPr>
-          <w:rFonts w:ascii="Times New Roman" w:hAnsi="Times New Roman" w:cs="Times New Roman"/>
-          <w:sz w:val="28"/>
-          <w:szCs w:val="28"/>
-          <w:lang w:val="ru-RU"/>
-        </w:rPr>
-        <w:t xml:space="preserve">рываем </w:t>
+        <w:t>DEBUG</w:t>
+      </w:r>
+      <w:r>
+        <w:rPr>
+          <w:rFonts w:ascii="Times New Roman" w:hAnsi="Times New Roman" w:cs="Times New Roman"/>
+          <w:sz w:val="28"/>
+          <w:szCs w:val="28"/>
+          <w:lang w:val="ru-RU"/>
+        </w:rPr>
+        <w:t>.</w:t>
       </w:r>
       <w:r>
         <w:rPr>
@@ -1472,7 +1498,32 @@
           <w:szCs w:val="28"/>
           <w:lang w:val="en-US"/>
         </w:rPr>
-        <w:t>DEBUG</w:t>
+        <w:t>EXE</w:t>
+      </w:r>
+      <w:r>
+        <w:rPr>
+          <w:rFonts w:ascii="Times New Roman" w:hAnsi="Times New Roman" w:cs="Times New Roman"/>
+          <w:sz w:val="28"/>
+          <w:szCs w:val="28"/>
+        </w:rPr>
+        <w:t xml:space="preserve"> и вв</w:t>
+      </w:r>
+      <w:r>
+        <w:rPr>
+          <w:rFonts w:ascii="Times New Roman" w:hAnsi="Times New Roman" w:cs="Times New Roman"/>
+          <w:sz w:val="28"/>
+          <w:szCs w:val="28"/>
+          <w:lang w:val="ru-RU"/>
+        </w:rPr>
+        <w:t>одим</w:t>
+      </w:r>
+      <w:r>
+        <w:rPr>
+          <w:rFonts w:ascii="Times New Roman" w:hAnsi="Times New Roman" w:cs="Times New Roman"/>
+          <w:sz w:val="28"/>
+          <w:szCs w:val="28"/>
+        </w:rPr>
+        <w:t xml:space="preserve"> адрес таблицы таблиц</w:t>
       </w:r>
       <w:r>
         <w:rPr>
@@ -1483,52 +1534,10 @@
         </w:rPr>
         <w:t>.</w:t>
       </w:r>
-      <w:r>
-        <w:rPr>
-          <w:rFonts w:ascii="Times New Roman" w:hAnsi="Times New Roman" w:cs="Times New Roman"/>
-          <w:sz w:val="28"/>
-          <w:szCs w:val="28"/>
-          <w:lang w:val="en-US"/>
-        </w:rPr>
-        <w:t>EXE</w:t>
-      </w:r>
-      <w:r>
-        <w:rPr>
-          <w:rFonts w:ascii="Times New Roman" w:hAnsi="Times New Roman" w:cs="Times New Roman"/>
-          <w:sz w:val="28"/>
-          <w:szCs w:val="28"/>
-        </w:rPr>
-        <w:t xml:space="preserve"> и вв</w:t>
-      </w:r>
-      <w:r>
-        <w:rPr>
-          <w:rFonts w:ascii="Times New Roman" w:hAnsi="Times New Roman" w:cs="Times New Roman"/>
-          <w:sz w:val="28"/>
-          <w:szCs w:val="28"/>
-          <w:lang w:val="ru-RU"/>
-        </w:rPr>
-        <w:t>одим</w:t>
-      </w:r>
-      <w:r>
-        <w:rPr>
-          <w:rFonts w:ascii="Times New Roman" w:hAnsi="Times New Roman" w:cs="Times New Roman"/>
-          <w:sz w:val="28"/>
-          <w:szCs w:val="28"/>
-        </w:rPr>
-        <w:t xml:space="preserve"> адрес таблицы таблиц</w:t>
-      </w:r>
-      <w:r>
-        <w:rPr>
-          <w:rFonts w:ascii="Times New Roman" w:hAnsi="Times New Roman" w:cs="Times New Roman"/>
-          <w:sz w:val="28"/>
-          <w:szCs w:val="28"/>
-          <w:lang w:val="ru-RU"/>
-        </w:rPr>
-        <w:t>.</w:t>
-      </w:r>
-    </w:p>
-    <w:p>
-      <w:pPr>
+    </w:p>
+    <w:p>
+      <w:pPr>
+        <w:jc w:val="both"/>
         <w:rPr>
           <w:rFonts w:ascii="Times New Roman" w:hAnsi="Times New Roman" w:cs="Times New Roman"/>
           <w:sz w:val="28"/>
@@ -1601,16 +1610,18 @@
     </w:p>
     <w:p>
       <w:pPr>
-        <w:rPr>
-          <w:rFonts w:ascii="Times New Roman" w:hAnsi="Times New Roman" w:cs="Times New Roman"/>
-          <w:sz w:val="28"/>
-          <w:szCs w:val="28"/>
-          <w:lang w:val="ru-RU"/>
-        </w:rPr>
-      </w:pPr>
-    </w:p>
-    <w:p>
-      <w:pPr>
+        <w:jc w:val="both"/>
+        <w:rPr>
+          <w:rFonts w:ascii="Times New Roman" w:hAnsi="Times New Roman" w:cs="Times New Roman"/>
+          <w:sz w:val="28"/>
+          <w:szCs w:val="28"/>
+          <w:lang w:val="ru-RU"/>
+        </w:rPr>
+      </w:pPr>
+    </w:p>
+    <w:p>
+      <w:pPr>
+        <w:jc w:val="both"/>
         <w:rPr>
           <w:rFonts w:ascii="Times New Roman" w:hAnsi="Times New Roman" w:cs="Times New Roman"/>
           <w:sz w:val="28"/>
@@ -1629,6 +1640,7 @@
     </w:p>
     <w:p>
       <w:pPr>
+        <w:jc w:val="both"/>
         <w:rPr>
           <w:rFonts w:ascii="Times New Roman" w:hAnsi="Times New Roman" w:cs="Times New Roman"/>
           <w:sz w:val="28"/>
@@ -1696,6 +1708,7 @@
     </w:p>
     <w:p>
       <w:pPr>
+        <w:jc w:val="both"/>
         <w:rPr>
           <w:rFonts w:ascii="Times New Roman" w:hAnsi="Times New Roman" w:cs="Times New Roman"/>
           <w:sz w:val="28"/>
@@ -1796,16 +1809,18 @@
     </w:p>
     <w:p>
       <w:pPr>
-        <w:rPr>
-          <w:rFonts w:ascii="Times New Roman" w:hAnsi="Times New Roman" w:cs="Times New Roman"/>
-          <w:sz w:val="28"/>
-          <w:szCs w:val="28"/>
-          <w:lang w:val="ru-RU"/>
-        </w:rPr>
-      </w:pPr>
-    </w:p>
-    <w:p>
-      <w:pPr>
+        <w:jc w:val="both"/>
+        <w:rPr>
+          <w:rFonts w:ascii="Times New Roman" w:hAnsi="Times New Roman" w:cs="Times New Roman"/>
+          <w:sz w:val="28"/>
+          <w:szCs w:val="28"/>
+          <w:lang w:val="ru-RU"/>
+        </w:rPr>
+      </w:pPr>
+    </w:p>
+    <w:p>
+      <w:pPr>
+        <w:jc w:val="both"/>
         <w:rPr>
           <w:rFonts w:ascii="Times New Roman" w:hAnsi="Times New Roman" w:cs="Times New Roman"/>
           <w:sz w:val="28"/>
@@ -1843,6 +1858,7 @@
     </w:p>
     <w:p>
       <w:pPr>
+        <w:jc w:val="both"/>
         <w:rPr>
           <w:rFonts w:ascii="Times New Roman" w:hAnsi="Times New Roman" w:cs="Times New Roman"/>
           <w:sz w:val="28"/>
@@ -1852,7 +1868,10 @@
       </w:pPr>
       <w:r>
         <w:rPr>
+          <w:rFonts w:ascii="Times New Roman" w:hAnsi="Times New Roman" w:cs="Times New Roman"/>
           <w:noProof/>
+          <w:sz w:val="28"/>
+          <w:szCs w:val="28"/>
         </w:rPr>
         <w:drawing>
           <wp:inline distT="0" distB="0" distL="0" distR="0" wp14:anchorId="5FE6A5D1" wp14:editId="444CDE28">
@@ -1906,6 +1925,7 @@
     </w:p>
     <w:p>
       <w:pPr>
+        <w:jc w:val="both"/>
         <w:rPr>
           <w:rFonts w:ascii="Times New Roman" w:hAnsi="Times New Roman" w:cs="Times New Roman"/>
           <w:sz w:val="28"/>
@@ -1942,6 +1962,7 @@
     </w:p>
     <w:p>
       <w:pPr>
+        <w:jc w:val="both"/>
         <w:rPr>
           <w:rFonts w:ascii="Times New Roman" w:hAnsi="Times New Roman" w:cs="Times New Roman"/>
           <w:sz w:val="28"/>
@@ -1970,16 +1991,18 @@
     </w:p>
     <w:p>
       <w:pPr>
-        <w:rPr>
-          <w:rFonts w:ascii="Times New Roman" w:hAnsi="Times New Roman" w:cs="Times New Roman"/>
-          <w:sz w:val="28"/>
-          <w:szCs w:val="28"/>
-          <w:lang w:val="ru-RU"/>
-        </w:rPr>
-      </w:pPr>
-    </w:p>
-    <w:p>
-      <w:pPr>
+        <w:jc w:val="both"/>
+        <w:rPr>
+          <w:rFonts w:ascii="Times New Roman" w:hAnsi="Times New Roman" w:cs="Times New Roman"/>
+          <w:sz w:val="28"/>
+          <w:szCs w:val="28"/>
+          <w:lang w:val="ru-RU"/>
+        </w:rPr>
+      </w:pPr>
+    </w:p>
+    <w:p>
+      <w:pPr>
+        <w:jc w:val="both"/>
         <w:rPr>
           <w:rFonts w:ascii="Times New Roman" w:hAnsi="Times New Roman" w:cs="Times New Roman"/>
           <w:sz w:val="28"/>
@@ -2006,11 +2029,12 @@
     </w:p>
     <w:p>
       <w:pPr>
-        <w:rPr>
-          <w:rFonts w:ascii="Times New Roman" w:hAnsi="Times New Roman" w:cs="Times New Roman"/>
-          <w:sz w:val="28"/>
-          <w:szCs w:val="28"/>
-          <w:lang w:val="en-US"/>
+        <w:jc w:val="both"/>
+        <w:rPr>
+          <w:rFonts w:ascii="Times New Roman" w:hAnsi="Times New Roman" w:cs="Times New Roman"/>
+          <w:sz w:val="28"/>
+          <w:szCs w:val="28"/>
+          <w:lang w:val="ru-RU"/>
         </w:rPr>
       </w:pPr>
       <w:r>
@@ -2024,16 +2048,18 @@
     </w:p>
     <w:p>
       <w:pPr>
-        <w:rPr>
-          <w:rFonts w:ascii="Times New Roman" w:hAnsi="Times New Roman" w:cs="Times New Roman"/>
-          <w:sz w:val="28"/>
-          <w:szCs w:val="28"/>
-          <w:lang w:val="ru-RU"/>
-        </w:rPr>
-      </w:pPr>
-    </w:p>
-    <w:p>
-      <w:pPr>
+        <w:jc w:val="both"/>
+        <w:rPr>
+          <w:rFonts w:ascii="Times New Roman" w:hAnsi="Times New Roman" w:cs="Times New Roman"/>
+          <w:sz w:val="28"/>
+          <w:szCs w:val="28"/>
+          <w:lang w:val="ru-RU"/>
+        </w:rPr>
+      </w:pPr>
+    </w:p>
+    <w:p>
+      <w:pPr>
+        <w:jc w:val="both"/>
         <w:rPr>
           <w:rFonts w:ascii="Times New Roman" w:hAnsi="Times New Roman" w:cs="Times New Roman"/>
           <w:sz w:val="28"/>
@@ -2061,15 +2087,19 @@
     </w:p>
     <w:p>
       <w:pPr>
-        <w:rPr>
-          <w:rFonts w:ascii="Times New Roman" w:hAnsi="Times New Roman" w:cs="Times New Roman"/>
-          <w:sz w:val="28"/>
-          <w:szCs w:val="28"/>
-        </w:rPr>
-      </w:pPr>
-      <w:r>
-        <w:rPr>
+        <w:jc w:val="both"/>
+        <w:rPr>
+          <w:rFonts w:ascii="Times New Roman" w:hAnsi="Times New Roman" w:cs="Times New Roman"/>
+          <w:sz w:val="28"/>
+          <w:szCs w:val="28"/>
+        </w:rPr>
+      </w:pPr>
+      <w:r>
+        <w:rPr>
+          <w:rFonts w:ascii="Times New Roman" w:hAnsi="Times New Roman" w:cs="Times New Roman"/>
           <w:noProof/>
+          <w:sz w:val="28"/>
+          <w:szCs w:val="28"/>
         </w:rPr>
         <w:drawing>
           <wp:inline distT="0" distB="0" distL="0" distR="0" wp14:anchorId="7B8D526D" wp14:editId="2836BD09">
@@ -2123,16 +2153,18 @@
     </w:p>
     <w:p>
       <w:pPr>
-        <w:rPr>
-          <w:rFonts w:ascii="Times New Roman" w:hAnsi="Times New Roman" w:cs="Times New Roman"/>
-          <w:sz w:val="28"/>
-          <w:szCs w:val="28"/>
-          <w:lang w:val="ru-RU"/>
-        </w:rPr>
-      </w:pPr>
-    </w:p>
-    <w:p>
-      <w:pPr>
+        <w:jc w:val="both"/>
+        <w:rPr>
+          <w:rFonts w:ascii="Times New Roman" w:hAnsi="Times New Roman" w:cs="Times New Roman"/>
+          <w:sz w:val="28"/>
+          <w:szCs w:val="28"/>
+          <w:lang w:val="ru-RU"/>
+        </w:rPr>
+      </w:pPr>
+    </w:p>
+    <w:p>
+      <w:pPr>
+        <w:jc w:val="both"/>
         <w:rPr>
           <w:rFonts w:ascii="Times New Roman" w:hAnsi="Times New Roman" w:cs="Times New Roman"/>
           <w:sz w:val="28"/>
@@ -2151,6 +2183,7 @@
     </w:p>
     <w:p>
       <w:pPr>
+        <w:jc w:val="both"/>
         <w:rPr>
           <w:rFonts w:ascii="Times New Roman" w:hAnsi="Times New Roman" w:cs="Times New Roman"/>
           <w:sz w:val="28"/>
@@ -2160,7 +2193,10 @@
       </w:pPr>
       <w:r>
         <w:rPr>
+          <w:rFonts w:ascii="Times New Roman" w:hAnsi="Times New Roman" w:cs="Times New Roman"/>
           <w:noProof/>
+          <w:sz w:val="28"/>
+          <w:szCs w:val="28"/>
         </w:rPr>
         <w:drawing>
           <wp:inline distT="0" distB="0" distL="0" distR="0" wp14:anchorId="6E1A88AC" wp14:editId="11EA332D">
@@ -2214,6 +2250,7 @@
     </w:p>
     <w:p>
       <w:pPr>
+        <w:jc w:val="both"/>
         <w:rPr>
           <w:rFonts w:ascii="Times New Roman" w:hAnsi="Times New Roman" w:cs="Times New Roman"/>
           <w:sz w:val="28"/>
@@ -2232,66 +2269,73 @@
     </w:p>
     <w:p>
       <w:pPr>
-        <w:rPr>
-          <w:rFonts w:ascii="Times New Roman" w:hAnsi="Times New Roman" w:cs="Times New Roman"/>
-          <w:sz w:val="28"/>
-          <w:szCs w:val="28"/>
-          <w:lang w:val="ru-RU"/>
-        </w:rPr>
-      </w:pPr>
-    </w:p>
-    <w:p>
-      <w:pPr>
-        <w:rPr>
-          <w:rFonts w:ascii="Times New Roman" w:hAnsi="Times New Roman" w:cs="Times New Roman"/>
-          <w:sz w:val="28"/>
-          <w:szCs w:val="28"/>
-          <w:lang w:val="ru-RU"/>
-        </w:rPr>
-      </w:pPr>
-    </w:p>
-    <w:p>
-      <w:pPr>
-        <w:rPr>
-          <w:rFonts w:ascii="Times New Roman" w:hAnsi="Times New Roman" w:cs="Times New Roman"/>
-          <w:sz w:val="28"/>
-          <w:szCs w:val="28"/>
-          <w:lang w:val="ru-RU"/>
-        </w:rPr>
-      </w:pPr>
-    </w:p>
-    <w:p>
-      <w:pPr>
-        <w:rPr>
-          <w:rFonts w:ascii="Times New Roman" w:hAnsi="Times New Roman" w:cs="Times New Roman"/>
-          <w:sz w:val="28"/>
-          <w:szCs w:val="28"/>
-          <w:lang w:val="ru-RU"/>
-        </w:rPr>
-      </w:pPr>
-    </w:p>
-    <w:p>
-      <w:pPr>
-        <w:rPr>
-          <w:rFonts w:ascii="Times New Roman" w:hAnsi="Times New Roman" w:cs="Times New Roman"/>
-          <w:sz w:val="28"/>
-          <w:szCs w:val="28"/>
-          <w:lang w:val="ru-RU"/>
-        </w:rPr>
-      </w:pPr>
-    </w:p>
-    <w:p>
-      <w:pPr>
-        <w:rPr>
-          <w:rFonts w:ascii="Times New Roman" w:hAnsi="Times New Roman" w:cs="Times New Roman"/>
-          <w:sz w:val="28"/>
-          <w:szCs w:val="28"/>
-          <w:lang w:val="ru-RU"/>
-        </w:rPr>
-      </w:pPr>
-    </w:p>
-    <w:p>
-      <w:pPr>
+        <w:jc w:val="both"/>
+        <w:rPr>
+          <w:rFonts w:ascii="Times New Roman" w:hAnsi="Times New Roman" w:cs="Times New Roman"/>
+          <w:sz w:val="28"/>
+          <w:szCs w:val="28"/>
+          <w:lang w:val="ru-RU"/>
+        </w:rPr>
+      </w:pPr>
+    </w:p>
+    <w:p>
+      <w:pPr>
+        <w:jc w:val="both"/>
+        <w:rPr>
+          <w:rFonts w:ascii="Times New Roman" w:hAnsi="Times New Roman" w:cs="Times New Roman"/>
+          <w:sz w:val="28"/>
+          <w:szCs w:val="28"/>
+          <w:lang w:val="ru-RU"/>
+        </w:rPr>
+      </w:pPr>
+    </w:p>
+    <w:p>
+      <w:pPr>
+        <w:jc w:val="both"/>
+        <w:rPr>
+          <w:rFonts w:ascii="Times New Roman" w:hAnsi="Times New Roman" w:cs="Times New Roman"/>
+          <w:sz w:val="28"/>
+          <w:szCs w:val="28"/>
+          <w:lang w:val="ru-RU"/>
+        </w:rPr>
+      </w:pPr>
+    </w:p>
+    <w:p>
+      <w:pPr>
+        <w:jc w:val="both"/>
+        <w:rPr>
+          <w:rFonts w:ascii="Times New Roman" w:hAnsi="Times New Roman" w:cs="Times New Roman"/>
+          <w:sz w:val="28"/>
+          <w:szCs w:val="28"/>
+          <w:lang w:val="ru-RU"/>
+        </w:rPr>
+      </w:pPr>
+    </w:p>
+    <w:p>
+      <w:pPr>
+        <w:jc w:val="both"/>
+        <w:rPr>
+          <w:rFonts w:ascii="Times New Roman" w:hAnsi="Times New Roman" w:cs="Times New Roman"/>
+          <w:sz w:val="28"/>
+          <w:szCs w:val="28"/>
+          <w:lang w:val="ru-RU"/>
+        </w:rPr>
+      </w:pPr>
+    </w:p>
+    <w:p>
+      <w:pPr>
+        <w:jc w:val="both"/>
+        <w:rPr>
+          <w:rFonts w:ascii="Times New Roman" w:hAnsi="Times New Roman" w:cs="Times New Roman"/>
+          <w:sz w:val="28"/>
+          <w:szCs w:val="28"/>
+          <w:lang w:val="ru-RU"/>
+        </w:rPr>
+      </w:pPr>
+    </w:p>
+    <w:p>
+      <w:pPr>
+        <w:jc w:val="both"/>
         <w:rPr>
           <w:rFonts w:ascii="Times New Roman" w:hAnsi="Times New Roman" w:cs="Times New Roman"/>
           <w:sz w:val="28"/>
@@ -2311,16 +2355,20 @@
     </w:p>
     <w:p>
       <w:pPr>
-        <w:rPr>
-          <w:rFonts w:ascii="Times New Roman" w:hAnsi="Times New Roman" w:cs="Times New Roman"/>
-          <w:sz w:val="28"/>
-          <w:szCs w:val="28"/>
-          <w:lang w:val="ru-RU"/>
-        </w:rPr>
-      </w:pPr>
-      <w:r>
-        <w:rPr>
+        <w:jc w:val="both"/>
+        <w:rPr>
+          <w:rFonts w:ascii="Times New Roman" w:hAnsi="Times New Roman" w:cs="Times New Roman"/>
+          <w:sz w:val="28"/>
+          <w:szCs w:val="28"/>
+          <w:lang w:val="ru-RU"/>
+        </w:rPr>
+      </w:pPr>
+      <w:r>
+        <w:rPr>
+          <w:rFonts w:ascii="Times New Roman" w:hAnsi="Times New Roman" w:cs="Times New Roman"/>
           <w:noProof/>
+          <w:sz w:val="28"/>
+          <w:szCs w:val="28"/>
         </w:rPr>
         <w:drawing>
           <wp:inline distT="0" distB="0" distL="0" distR="0" wp14:anchorId="0A973EF2" wp14:editId="2BB4AF7E">
@@ -2374,16 +2422,18 @@
     </w:p>
     <w:p>
       <w:pPr>
-        <w:rPr>
-          <w:rFonts w:ascii="Times New Roman" w:hAnsi="Times New Roman" w:cs="Times New Roman"/>
-          <w:sz w:val="28"/>
-          <w:szCs w:val="28"/>
-          <w:lang w:val="ru-RU"/>
-        </w:rPr>
-      </w:pPr>
-    </w:p>
-    <w:p>
-      <w:pPr>
+        <w:jc w:val="both"/>
+        <w:rPr>
+          <w:rFonts w:ascii="Times New Roman" w:hAnsi="Times New Roman" w:cs="Times New Roman"/>
+          <w:sz w:val="28"/>
+          <w:szCs w:val="28"/>
+          <w:lang w:val="ru-RU"/>
+        </w:rPr>
+      </w:pPr>
+    </w:p>
+    <w:p>
+      <w:pPr>
+        <w:jc w:val="both"/>
         <w:rPr>
           <w:rFonts w:ascii="Times New Roman" w:hAnsi="Times New Roman" w:cs="Times New Roman"/>
           <w:sz w:val="28"/>
@@ -2418,16 +2468,20 @@
     </w:p>
     <w:p>
       <w:pPr>
-        <w:rPr>
-          <w:rFonts w:ascii="Times New Roman" w:hAnsi="Times New Roman" w:cs="Times New Roman"/>
-          <w:sz w:val="28"/>
-          <w:szCs w:val="28"/>
-          <w:lang w:val="ru-RU"/>
-        </w:rPr>
-      </w:pPr>
-      <w:r>
-        <w:rPr>
+        <w:jc w:val="both"/>
+        <w:rPr>
+          <w:rFonts w:ascii="Times New Roman" w:hAnsi="Times New Roman" w:cs="Times New Roman"/>
+          <w:sz w:val="28"/>
+          <w:szCs w:val="28"/>
+          <w:lang w:val="ru-RU"/>
+        </w:rPr>
+      </w:pPr>
+      <w:r>
+        <w:rPr>
+          <w:rFonts w:ascii="Times New Roman" w:hAnsi="Times New Roman" w:cs="Times New Roman"/>
           <w:noProof/>
+          <w:sz w:val="28"/>
+          <w:szCs w:val="28"/>
         </w:rPr>
         <w:drawing>
           <wp:inline distT="0" distB="0" distL="0" distR="0" wp14:anchorId="796527D0" wp14:editId="6D03F49C">
@@ -2481,6 +2535,7 @@
     </w:p>
     <w:p>
       <w:pPr>
+        <w:jc w:val="both"/>
         <w:rPr>
           <w:rFonts w:ascii="Times New Roman" w:hAnsi="Times New Roman" w:cs="Times New Roman"/>
           <w:sz w:val="28"/>
@@ -2549,220 +2604,232 @@
           <w:szCs w:val="28"/>
           <w:lang w:val="ru-RU"/>
         </w:rPr>
-        <w:t>начале таблицы</w:t>
-      </w:r>
-      <w:r>
-        <w:rPr>
-          <w:rFonts w:ascii="Times New Roman" w:hAnsi="Times New Roman" w:cs="Times New Roman"/>
-          <w:sz w:val="28"/>
-          <w:szCs w:val="28"/>
-          <w:lang w:val="ru-RU"/>
-        </w:rPr>
-        <w:t>.</w:t>
-      </w:r>
-    </w:p>
-    <w:p>
-      <w:pPr>
-        <w:rPr>
-          <w:rFonts w:ascii="Times New Roman" w:hAnsi="Times New Roman" w:cs="Times New Roman"/>
-          <w:sz w:val="28"/>
-          <w:szCs w:val="28"/>
-          <w:lang w:val="ru-RU"/>
-        </w:rPr>
-      </w:pPr>
-    </w:p>
-    <w:p>
-      <w:pPr>
-        <w:rPr>
-          <w:rFonts w:ascii="Times New Roman" w:hAnsi="Times New Roman" w:cs="Times New Roman"/>
-          <w:sz w:val="28"/>
-          <w:szCs w:val="28"/>
-          <w:lang w:val="ru-RU"/>
-        </w:rPr>
-      </w:pPr>
-    </w:p>
-    <w:p>
-      <w:pPr>
-        <w:rPr>
-          <w:rFonts w:ascii="Times New Roman" w:hAnsi="Times New Roman" w:cs="Times New Roman"/>
-          <w:sz w:val="28"/>
-          <w:szCs w:val="28"/>
-          <w:lang w:val="ru-RU"/>
-        </w:rPr>
-      </w:pPr>
-    </w:p>
-    <w:p>
-      <w:pPr>
-        <w:rPr>
-          <w:rFonts w:ascii="Times New Roman" w:hAnsi="Times New Roman" w:cs="Times New Roman"/>
-          <w:sz w:val="28"/>
-          <w:szCs w:val="28"/>
-          <w:lang w:val="ru-RU"/>
-        </w:rPr>
-      </w:pPr>
-    </w:p>
-    <w:p>
-      <w:pPr>
-        <w:rPr>
-          <w:rFonts w:ascii="Times New Roman" w:hAnsi="Times New Roman" w:cs="Times New Roman"/>
-          <w:sz w:val="28"/>
-          <w:szCs w:val="28"/>
-          <w:lang w:val="ru-RU"/>
-        </w:rPr>
-      </w:pPr>
-    </w:p>
-    <w:p>
-      <w:pPr>
-        <w:rPr>
-          <w:rFonts w:ascii="Times New Roman" w:hAnsi="Times New Roman" w:cs="Times New Roman"/>
-          <w:sz w:val="28"/>
-          <w:szCs w:val="28"/>
-          <w:lang w:val="ru-RU"/>
-        </w:rPr>
-      </w:pPr>
-    </w:p>
-    <w:p>
-      <w:pPr>
-        <w:rPr>
-          <w:rFonts w:ascii="Times New Roman" w:hAnsi="Times New Roman" w:cs="Times New Roman"/>
-          <w:sz w:val="28"/>
-          <w:szCs w:val="28"/>
-          <w:lang w:val="ru-RU"/>
-        </w:rPr>
-      </w:pPr>
-    </w:p>
-    <w:p>
-      <w:pPr>
-        <w:rPr>
-          <w:rFonts w:ascii="Times New Roman" w:hAnsi="Times New Roman" w:cs="Times New Roman"/>
-          <w:sz w:val="28"/>
-          <w:szCs w:val="28"/>
-          <w:lang w:val="ru-RU"/>
-        </w:rPr>
-      </w:pPr>
-    </w:p>
-    <w:p>
-      <w:pPr>
-        <w:rPr>
-          <w:rFonts w:ascii="Times New Roman" w:hAnsi="Times New Roman" w:cs="Times New Roman"/>
-          <w:sz w:val="28"/>
-          <w:szCs w:val="28"/>
-          <w:lang w:val="ru-RU"/>
-        </w:rPr>
-      </w:pPr>
-    </w:p>
-    <w:p>
-      <w:pPr>
-        <w:rPr>
-          <w:rFonts w:ascii="Times New Roman" w:hAnsi="Times New Roman" w:cs="Times New Roman"/>
-          <w:sz w:val="28"/>
-          <w:szCs w:val="28"/>
-          <w:lang w:val="ru-RU"/>
-        </w:rPr>
-      </w:pPr>
-    </w:p>
-    <w:p>
-      <w:pPr>
-        <w:rPr>
-          <w:rFonts w:ascii="Times New Roman" w:hAnsi="Times New Roman" w:cs="Times New Roman"/>
-          <w:sz w:val="28"/>
-          <w:szCs w:val="28"/>
-          <w:lang w:val="ru-RU"/>
-        </w:rPr>
-      </w:pPr>
-    </w:p>
-    <w:p>
-      <w:pPr>
-        <w:rPr>
-          <w:rFonts w:ascii="Times New Roman" w:hAnsi="Times New Roman" w:cs="Times New Roman"/>
-          <w:sz w:val="28"/>
-          <w:szCs w:val="28"/>
-          <w:lang w:val="ru-RU"/>
-        </w:rPr>
-      </w:pPr>
-    </w:p>
-    <w:p>
-      <w:pPr>
-        <w:rPr>
-          <w:rFonts w:ascii="Times New Roman" w:hAnsi="Times New Roman" w:cs="Times New Roman"/>
-          <w:sz w:val="28"/>
-          <w:szCs w:val="28"/>
-          <w:lang w:val="ru-RU"/>
-        </w:rPr>
-      </w:pPr>
-    </w:p>
-    <w:p>
-      <w:pPr>
-        <w:rPr>
-          <w:rFonts w:ascii="Times New Roman" w:hAnsi="Times New Roman" w:cs="Times New Roman"/>
-          <w:sz w:val="28"/>
-          <w:szCs w:val="28"/>
-          <w:lang w:val="ru-RU"/>
-        </w:rPr>
-      </w:pPr>
-    </w:p>
-    <w:p>
-      <w:pPr>
-        <w:rPr>
-          <w:rFonts w:ascii="Times New Roman" w:hAnsi="Times New Roman" w:cs="Times New Roman"/>
-          <w:sz w:val="28"/>
-          <w:szCs w:val="28"/>
-          <w:lang w:val="ru-RU"/>
-        </w:rPr>
-      </w:pPr>
-    </w:p>
-    <w:p>
-      <w:pPr>
-        <w:rPr>
-          <w:rFonts w:ascii="Times New Roman" w:hAnsi="Times New Roman" w:cs="Times New Roman"/>
-          <w:sz w:val="28"/>
-          <w:szCs w:val="28"/>
-          <w:lang w:val="ru-RU"/>
-        </w:rPr>
-      </w:pPr>
-    </w:p>
-    <w:p>
-      <w:pPr>
-        <w:rPr>
-          <w:rFonts w:ascii="Times New Roman" w:hAnsi="Times New Roman" w:cs="Times New Roman"/>
-          <w:sz w:val="28"/>
-          <w:szCs w:val="28"/>
-          <w:lang w:val="ru-RU"/>
-        </w:rPr>
-      </w:pPr>
-    </w:p>
-    <w:p>
-      <w:pPr>
-        <w:rPr>
-          <w:rFonts w:ascii="Times New Roman" w:hAnsi="Times New Roman" w:cs="Times New Roman"/>
-          <w:sz w:val="28"/>
-          <w:szCs w:val="28"/>
-          <w:lang w:val="ru-RU"/>
-        </w:rPr>
-      </w:pPr>
-    </w:p>
-    <w:p>
-      <w:pPr>
-        <w:rPr>
-          <w:rFonts w:ascii="Times New Roman" w:hAnsi="Times New Roman" w:cs="Times New Roman"/>
-          <w:sz w:val="28"/>
-          <w:szCs w:val="28"/>
-          <w:lang w:val="ru-RU"/>
-        </w:rPr>
-      </w:pPr>
-    </w:p>
-    <w:p>
-      <w:pPr>
-        <w:rPr>
-          <w:rFonts w:ascii="Times New Roman" w:hAnsi="Times New Roman" w:cs="Times New Roman"/>
-          <w:sz w:val="28"/>
-          <w:szCs w:val="28"/>
-          <w:lang w:val="ru-RU"/>
-        </w:rPr>
-      </w:pPr>
-    </w:p>
-    <w:p>
-      <w:pPr>
+        <w:t>начале таблицы.</w:t>
+      </w:r>
+    </w:p>
+    <w:p>
+      <w:pPr>
+        <w:jc w:val="both"/>
+        <w:rPr>
+          <w:rFonts w:ascii="Times New Roman" w:hAnsi="Times New Roman" w:cs="Times New Roman"/>
+          <w:sz w:val="28"/>
+          <w:szCs w:val="28"/>
+          <w:lang w:val="ru-RU"/>
+        </w:rPr>
+      </w:pPr>
+    </w:p>
+    <w:p>
+      <w:pPr>
+        <w:jc w:val="both"/>
+        <w:rPr>
+          <w:rFonts w:ascii="Times New Roman" w:hAnsi="Times New Roman" w:cs="Times New Roman"/>
+          <w:sz w:val="28"/>
+          <w:szCs w:val="28"/>
+          <w:lang w:val="ru-RU"/>
+        </w:rPr>
+      </w:pPr>
+    </w:p>
+    <w:p>
+      <w:pPr>
+        <w:jc w:val="both"/>
+        <w:rPr>
+          <w:rFonts w:ascii="Times New Roman" w:hAnsi="Times New Roman" w:cs="Times New Roman"/>
+          <w:sz w:val="28"/>
+          <w:szCs w:val="28"/>
+          <w:lang w:val="ru-RU"/>
+        </w:rPr>
+      </w:pPr>
+    </w:p>
+    <w:p>
+      <w:pPr>
+        <w:jc w:val="both"/>
+        <w:rPr>
+          <w:rFonts w:ascii="Times New Roman" w:hAnsi="Times New Roman" w:cs="Times New Roman"/>
+          <w:sz w:val="28"/>
+          <w:szCs w:val="28"/>
+          <w:lang w:val="ru-RU"/>
+        </w:rPr>
+      </w:pPr>
+    </w:p>
+    <w:p>
+      <w:pPr>
+        <w:jc w:val="both"/>
+        <w:rPr>
+          <w:rFonts w:ascii="Times New Roman" w:hAnsi="Times New Roman" w:cs="Times New Roman"/>
+          <w:sz w:val="28"/>
+          <w:szCs w:val="28"/>
+          <w:lang w:val="ru-RU"/>
+        </w:rPr>
+      </w:pPr>
+    </w:p>
+    <w:p>
+      <w:pPr>
+        <w:jc w:val="both"/>
+        <w:rPr>
+          <w:rFonts w:ascii="Times New Roman" w:hAnsi="Times New Roman" w:cs="Times New Roman"/>
+          <w:sz w:val="28"/>
+          <w:szCs w:val="28"/>
+          <w:lang w:val="ru-RU"/>
+        </w:rPr>
+      </w:pPr>
+    </w:p>
+    <w:p>
+      <w:pPr>
+        <w:jc w:val="both"/>
+        <w:rPr>
+          <w:rFonts w:ascii="Times New Roman" w:hAnsi="Times New Roman" w:cs="Times New Roman"/>
+          <w:sz w:val="28"/>
+          <w:szCs w:val="28"/>
+          <w:lang w:val="ru-RU"/>
+        </w:rPr>
+      </w:pPr>
+    </w:p>
+    <w:p>
+      <w:pPr>
+        <w:jc w:val="both"/>
+        <w:rPr>
+          <w:rFonts w:ascii="Times New Roman" w:hAnsi="Times New Roman" w:cs="Times New Roman"/>
+          <w:sz w:val="28"/>
+          <w:szCs w:val="28"/>
+          <w:lang w:val="ru-RU"/>
+        </w:rPr>
+      </w:pPr>
+    </w:p>
+    <w:p>
+      <w:pPr>
+        <w:jc w:val="both"/>
+        <w:rPr>
+          <w:rFonts w:ascii="Times New Roman" w:hAnsi="Times New Roman" w:cs="Times New Roman"/>
+          <w:sz w:val="28"/>
+          <w:szCs w:val="28"/>
+          <w:lang w:val="ru-RU"/>
+        </w:rPr>
+      </w:pPr>
+    </w:p>
+    <w:p>
+      <w:pPr>
+        <w:jc w:val="both"/>
+        <w:rPr>
+          <w:rFonts w:ascii="Times New Roman" w:hAnsi="Times New Roman" w:cs="Times New Roman"/>
+          <w:sz w:val="28"/>
+          <w:szCs w:val="28"/>
+          <w:lang w:val="ru-RU"/>
+        </w:rPr>
+      </w:pPr>
+    </w:p>
+    <w:p>
+      <w:pPr>
+        <w:jc w:val="both"/>
+        <w:rPr>
+          <w:rFonts w:ascii="Times New Roman" w:hAnsi="Times New Roman" w:cs="Times New Roman"/>
+          <w:sz w:val="28"/>
+          <w:szCs w:val="28"/>
+          <w:lang w:val="ru-RU"/>
+        </w:rPr>
+      </w:pPr>
+    </w:p>
+    <w:p>
+      <w:pPr>
+        <w:jc w:val="both"/>
+        <w:rPr>
+          <w:rFonts w:ascii="Times New Roman" w:hAnsi="Times New Roman" w:cs="Times New Roman"/>
+          <w:sz w:val="28"/>
+          <w:szCs w:val="28"/>
+          <w:lang w:val="ru-RU"/>
+        </w:rPr>
+      </w:pPr>
+    </w:p>
+    <w:p>
+      <w:pPr>
+        <w:jc w:val="both"/>
+        <w:rPr>
+          <w:rFonts w:ascii="Times New Roman" w:hAnsi="Times New Roman" w:cs="Times New Roman"/>
+          <w:sz w:val="28"/>
+          <w:szCs w:val="28"/>
+          <w:lang w:val="ru-RU"/>
+        </w:rPr>
+      </w:pPr>
+    </w:p>
+    <w:p>
+      <w:pPr>
+        <w:jc w:val="both"/>
+        <w:rPr>
+          <w:rFonts w:ascii="Times New Roman" w:hAnsi="Times New Roman" w:cs="Times New Roman"/>
+          <w:sz w:val="28"/>
+          <w:szCs w:val="28"/>
+          <w:lang w:val="ru-RU"/>
+        </w:rPr>
+      </w:pPr>
+    </w:p>
+    <w:p>
+      <w:pPr>
+        <w:jc w:val="both"/>
+        <w:rPr>
+          <w:rFonts w:ascii="Times New Roman" w:hAnsi="Times New Roman" w:cs="Times New Roman"/>
+          <w:sz w:val="28"/>
+          <w:szCs w:val="28"/>
+          <w:lang w:val="ru-RU"/>
+        </w:rPr>
+      </w:pPr>
+    </w:p>
+    <w:p>
+      <w:pPr>
+        <w:jc w:val="both"/>
+        <w:rPr>
+          <w:rFonts w:ascii="Times New Roman" w:hAnsi="Times New Roman" w:cs="Times New Roman"/>
+          <w:sz w:val="28"/>
+          <w:szCs w:val="28"/>
+          <w:lang w:val="ru-RU"/>
+        </w:rPr>
+      </w:pPr>
+    </w:p>
+    <w:p>
+      <w:pPr>
+        <w:jc w:val="both"/>
+        <w:rPr>
+          <w:rFonts w:ascii="Times New Roman" w:hAnsi="Times New Roman" w:cs="Times New Roman"/>
+          <w:sz w:val="28"/>
+          <w:szCs w:val="28"/>
+          <w:lang w:val="ru-RU"/>
+        </w:rPr>
+      </w:pPr>
+    </w:p>
+    <w:p>
+      <w:pPr>
+        <w:jc w:val="both"/>
+        <w:rPr>
+          <w:rFonts w:ascii="Times New Roman" w:hAnsi="Times New Roman" w:cs="Times New Roman"/>
+          <w:sz w:val="28"/>
+          <w:szCs w:val="28"/>
+          <w:lang w:val="ru-RU"/>
+        </w:rPr>
+      </w:pPr>
+    </w:p>
+    <w:p>
+      <w:pPr>
+        <w:jc w:val="both"/>
+        <w:rPr>
+          <w:rFonts w:ascii="Times New Roman" w:hAnsi="Times New Roman" w:cs="Times New Roman"/>
+          <w:sz w:val="28"/>
+          <w:szCs w:val="28"/>
+          <w:lang w:val="ru-RU"/>
+        </w:rPr>
+      </w:pPr>
+    </w:p>
+    <w:p>
+      <w:pPr>
+        <w:jc w:val="both"/>
+        <w:rPr>
+          <w:rFonts w:ascii="Times New Roman" w:hAnsi="Times New Roman" w:cs="Times New Roman"/>
+          <w:sz w:val="28"/>
+          <w:szCs w:val="28"/>
+          <w:lang w:val="ru-RU"/>
+        </w:rPr>
+      </w:pPr>
+    </w:p>
+    <w:p>
+      <w:pPr>
+        <w:jc w:val="both"/>
         <w:rPr>
           <w:rFonts w:ascii="Times New Roman" w:hAnsi="Times New Roman" w:cs="Times New Roman"/>
           <w:sz w:val="28"/>
@@ -2793,41 +2860,239 @@
     </w:p>
     <w:p>
       <w:pPr>
+        <w:jc w:val="both"/>
+        <w:rPr>
+          <w:rFonts w:ascii="Times New Roman" w:hAnsi="Times New Roman" w:cs="Times New Roman"/>
+          <w:sz w:val="28"/>
+          <w:szCs w:val="28"/>
+          <w:lang w:val="ru-RU"/>
+        </w:rPr>
+      </w:pPr>
+    </w:p>
+    <w:p>
+      <w:pPr>
+        <w:ind w:firstLine="720"/>
+        <w:jc w:val="both"/>
+        <w:rPr>
+          <w:rFonts w:ascii="Times New Roman" w:hAnsi="Times New Roman" w:cs="Times New Roman"/>
+          <w:sz w:val="28"/>
+          <w:szCs w:val="28"/>
+        </w:rPr>
+      </w:pPr>
+      <w:r>
+        <w:rPr>
+          <w:rFonts w:ascii="Times New Roman" w:hAnsi="Times New Roman" w:cs="Times New Roman"/>
+          <w:sz w:val="28"/>
+          <w:szCs w:val="28"/>
+        </w:rPr>
+        <w:t>1. Что означает L-H-порядок следования байт?</w:t>
+      </w:r>
+    </w:p>
+    <w:p>
+      <w:pPr>
+        <w:jc w:val="both"/>
+        <w:rPr>
+          <w:rFonts w:ascii="Times New Roman" w:hAnsi="Times New Roman" w:cs="Times New Roman"/>
+          <w:sz w:val="28"/>
+          <w:szCs w:val="28"/>
+          <w:lang w:val="ru-RU"/>
+        </w:rPr>
+      </w:pPr>
+      <w:r>
         <w:rPr>
           <w:rFonts w:ascii="Times New Roman" w:hAnsi="Times New Roman" w:cs="Times New Roman"/>
           <w:sz w:val="28"/>
           <w:szCs w:val="28"/>
           <w:lang w:val="en-US"/>
         </w:rPr>
+        <w:t>Low</w:t>
+      </w:r>
+      <w:r>
+        <w:rPr>
+          <w:rFonts w:ascii="Times New Roman" w:hAnsi="Times New Roman" w:cs="Times New Roman"/>
+          <w:sz w:val="28"/>
+          <w:szCs w:val="28"/>
+        </w:rPr>
+        <w:t>-</w:t>
+      </w:r>
+      <w:r>
+        <w:rPr>
+          <w:rFonts w:ascii="Times New Roman" w:hAnsi="Times New Roman" w:cs="Times New Roman"/>
+          <w:sz w:val="28"/>
+          <w:szCs w:val="28"/>
+          <w:lang w:val="en-US"/>
+        </w:rPr>
+        <w:t>H</w:t>
+      </w:r>
+      <w:r>
+        <w:rPr>
+          <w:rFonts w:ascii="Times New Roman" w:hAnsi="Times New Roman" w:cs="Times New Roman"/>
+          <w:sz w:val="28"/>
+          <w:szCs w:val="28"/>
+          <w:lang w:val="en-US"/>
+        </w:rPr>
+        <w:t>igh</w:t>
+      </w:r>
+      <w:r>
+        <w:rPr>
+          <w:rFonts w:ascii="Times New Roman" w:hAnsi="Times New Roman" w:cs="Times New Roman"/>
+          <w:sz w:val="28"/>
+          <w:szCs w:val="28"/>
+        </w:rPr>
+        <w:t xml:space="preserve"> порядок расположения байтов в памяти,</w:t>
+      </w:r>
+      <w:r>
+        <w:rPr>
+          <w:rFonts w:ascii="Times New Roman" w:hAnsi="Times New Roman" w:cs="Times New Roman"/>
+          <w:sz w:val="28"/>
+          <w:szCs w:val="28"/>
+          <w:highlight w:val="white"/>
+        </w:rPr>
+        <w:t xml:space="preserve"> адрес слова указывает на младший байт L (Low), а старший байт Н (High) размещается по адресу, большему на единицу.</w:t>
+      </w:r>
+    </w:p>
+    <w:p>
+      <w:pPr>
+        <w:jc w:val="both"/>
+        <w:rPr>
+          <w:rFonts w:ascii="Times New Roman" w:hAnsi="Times New Roman" w:cs="Times New Roman"/>
+          <w:sz w:val="28"/>
+          <w:szCs w:val="28"/>
+          <w:lang w:val="ru-RU"/>
+        </w:rPr>
       </w:pPr>
     </w:p>
     <w:p>
       <w:pPr>
         <w:ind w:firstLine="720"/>
-        <w:rPr>
-          <w:rFonts w:ascii="Times New Roman" w:hAnsi="Times New Roman" w:cs="Times New Roman"/>
-          <w:sz w:val="28"/>
-          <w:szCs w:val="28"/>
-        </w:rPr>
-      </w:pPr>
-      <w:r>
-        <w:rPr>
-          <w:rFonts w:ascii="Times New Roman" w:hAnsi="Times New Roman" w:cs="Times New Roman"/>
-          <w:sz w:val="28"/>
-          <w:szCs w:val="28"/>
-        </w:rPr>
-        <w:t>1. Что означает L-H-порядок следования байт?</w:t>
-      </w:r>
-    </w:p>
-    <w:p>
-      <w:pPr>
-        <w:rPr>
-          <w:rFonts w:ascii="Times New Roman" w:hAnsi="Times New Roman" w:cs="Times New Roman"/>
-          <w:sz w:val="28"/>
-          <w:szCs w:val="28"/>
-          <w:lang w:val="ru-RU"/>
-        </w:rPr>
-      </w:pPr>
+        <w:jc w:val="both"/>
+        <w:rPr>
+          <w:rFonts w:ascii="Times New Roman" w:hAnsi="Times New Roman" w:cs="Times New Roman"/>
+          <w:sz w:val="28"/>
+          <w:szCs w:val="28"/>
+        </w:rPr>
+      </w:pPr>
+      <w:r>
+        <w:rPr>
+          <w:rFonts w:ascii="Times New Roman" w:hAnsi="Times New Roman" w:cs="Times New Roman"/>
+          <w:sz w:val="28"/>
+          <w:szCs w:val="28"/>
+        </w:rPr>
+        <w:t xml:space="preserve">2. Как строится адресация памяти в реальном режиме? </w:t>
+      </w:r>
+    </w:p>
+    <w:p>
+      <w:pPr>
+        <w:jc w:val="both"/>
+        <w:rPr>
+          <w:rFonts w:ascii="Times New Roman" w:hAnsi="Times New Roman" w:cs="Times New Roman"/>
+          <w:sz w:val="28"/>
+          <w:szCs w:val="28"/>
+          <w:lang w:val="ru-RU"/>
+        </w:rPr>
+      </w:pPr>
+      <w:r>
+        <w:rPr>
+          <w:rFonts w:ascii="Times New Roman" w:hAnsi="Times New Roman" w:cs="Times New Roman"/>
+          <w:sz w:val="28"/>
+          <w:szCs w:val="28"/>
+        </w:rPr>
+        <w:t xml:space="preserve">В реальном режиме процессор использует сегмент и смещение для построения физического адреса. </w:t>
+      </w:r>
+      <w:r>
+        <w:rPr>
+          <w:rFonts w:ascii="Times New Roman" w:hAnsi="Times New Roman" w:cs="Times New Roman"/>
+          <w:sz w:val="28"/>
+          <w:szCs w:val="28"/>
+          <w:lang w:val="ru-RU"/>
+        </w:rPr>
+        <w:t>Ф</w:t>
+      </w:r>
+      <w:r>
+        <w:rPr>
+          <w:rFonts w:ascii="Times New Roman" w:hAnsi="Times New Roman" w:cs="Times New Roman"/>
+          <w:sz w:val="28"/>
+          <w:szCs w:val="28"/>
+        </w:rPr>
+        <w:t xml:space="preserve">ормула формирования адреса – </w:t>
+      </w:r>
+      <w:r>
+        <w:rPr>
+          <w:rFonts w:ascii="Times New Roman" w:hAnsi="Times New Roman" w:cs="Times New Roman"/>
+          <w:sz w:val="28"/>
+          <w:szCs w:val="28"/>
+          <w:lang w:val="ru-RU"/>
+        </w:rPr>
+        <w:t>(</w:t>
+      </w:r>
+      <w:r>
+        <w:rPr>
+          <w:rFonts w:ascii="Times New Roman" w:hAnsi="Times New Roman" w:cs="Times New Roman"/>
+          <w:sz w:val="28"/>
+          <w:szCs w:val="28"/>
+        </w:rPr>
+        <w:t>сегмент * 16 + смещение</w:t>
+      </w:r>
+      <w:r>
+        <w:rPr>
+          <w:rFonts w:ascii="Times New Roman" w:hAnsi="Times New Roman" w:cs="Times New Roman"/>
+          <w:sz w:val="28"/>
+          <w:szCs w:val="28"/>
+          <w:lang w:val="ru-RU"/>
+        </w:rPr>
+        <w:t>)</w:t>
+      </w:r>
+      <w:r>
+        <w:rPr>
+          <w:rFonts w:ascii="Times New Roman" w:hAnsi="Times New Roman" w:cs="Times New Roman"/>
+          <w:sz w:val="28"/>
+          <w:szCs w:val="28"/>
+        </w:rPr>
+        <w:t xml:space="preserve">. обратиться к конкретной части блока памяти. </w:t>
+      </w:r>
+      <w:r>
+        <w:rPr>
+          <w:rFonts w:ascii="Times New Roman" w:hAnsi="Times New Roman" w:cs="Times New Roman"/>
+          <w:sz w:val="28"/>
+          <w:szCs w:val="28"/>
+          <w:lang w:val="ru-RU"/>
+        </w:rPr>
+        <w:t>Для адреса</w:t>
+      </w:r>
+      <w:r>
+        <w:rPr>
+          <w:rFonts w:ascii="Times New Roman" w:hAnsi="Times New Roman" w:cs="Times New Roman"/>
+          <w:sz w:val="28"/>
+          <w:szCs w:val="28"/>
+        </w:rPr>
+        <w:t xml:space="preserve"> 1234:5678</w:t>
+      </w:r>
+      <w:r>
+        <w:rPr>
+          <w:rFonts w:ascii="Times New Roman" w:hAnsi="Times New Roman" w:cs="Times New Roman"/>
+          <w:sz w:val="28"/>
+          <w:szCs w:val="28"/>
+          <w:lang w:val="ru-RU"/>
+        </w:rPr>
+        <w:t xml:space="preserve"> получим</w:t>
+      </w:r>
+      <w:r>
+        <w:rPr>
+          <w:rFonts w:ascii="Times New Roman" w:hAnsi="Times New Roman" w:cs="Times New Roman"/>
+          <w:sz w:val="28"/>
+          <w:szCs w:val="28"/>
+          <w:lang w:val="ru-RU"/>
+        </w:rPr>
+        <w:t>:</w:t>
+      </w:r>
+      <w:r>
+        <w:rPr>
+          <w:rFonts w:ascii="Times New Roman" w:hAnsi="Times New Roman" w:cs="Times New Roman"/>
+          <w:sz w:val="28"/>
+          <w:szCs w:val="28"/>
+        </w:rPr>
+        <w:t xml:space="preserve"> 0</w:t>
+      </w:r>
       <w:r>
         <w:rPr>
           <w:rFonts w:ascii="Times New Roman" w:hAnsi="Times New Roman" w:cs="Times New Roman"/>
@@ -2835,15 +3100,15 @@
           <w:szCs w:val="28"/>
           <w:lang w:val="en-US"/>
         </w:rPr>
-        <w:t>Low</w:t>
-      </w:r>
-      <w:r>
-        <w:rPr>
-          <w:rFonts w:ascii="Times New Roman" w:hAnsi="Times New Roman" w:cs="Times New Roman"/>
-          <w:sz w:val="28"/>
-          <w:szCs w:val="28"/>
-        </w:rPr>
-        <w:t>-</w:t>
+        <w:t>x</w:t>
+      </w:r>
+      <w:r>
+        <w:rPr>
+          <w:rFonts w:ascii="Times New Roman" w:hAnsi="Times New Roman" w:cs="Times New Roman"/>
+          <w:sz w:val="28"/>
+          <w:szCs w:val="28"/>
+        </w:rPr>
+        <w:t>1234 * 16 + 0</w:t>
       </w:r>
       <w:r>
         <w:rPr>
@@ -2852,7 +3117,15 @@
           <w:szCs w:val="28"/>
           <w:lang w:val="en-US"/>
         </w:rPr>
-        <w:t>H</w:t>
+        <w:t>x</w:t>
+      </w:r>
+      <w:r>
+        <w:rPr>
+          <w:rFonts w:ascii="Times New Roman" w:hAnsi="Times New Roman" w:cs="Times New Roman"/>
+          <w:sz w:val="28"/>
+          <w:szCs w:val="28"/>
+        </w:rPr>
+        <w:t>5678 = 0</w:t>
       </w:r>
       <w:r>
         <w:rPr>
@@ -2861,168 +3134,157 @@
           <w:szCs w:val="28"/>
           <w:lang w:val="en-US"/>
         </w:rPr>
-        <w:t>igh</w:t>
-      </w:r>
-      <w:r>
-        <w:rPr>
-          <w:rFonts w:ascii="Times New Roman" w:hAnsi="Times New Roman" w:cs="Times New Roman"/>
-          <w:sz w:val="28"/>
-          <w:szCs w:val="28"/>
-        </w:rPr>
-        <w:t xml:space="preserve"> порядок расположения байтов в памяти,</w:t>
-      </w:r>
-      <w:r>
-        <w:rPr>
-          <w:highlight w:val="white"/>
+        <w:t>x</w:t>
+      </w:r>
+      <w:r>
+        <w:rPr>
+          <w:rFonts w:ascii="Times New Roman" w:hAnsi="Times New Roman" w:cs="Times New Roman"/>
+          <w:sz w:val="28"/>
+          <w:szCs w:val="28"/>
+        </w:rPr>
+        <w:t>179</w:t>
+      </w:r>
+      <w:r>
+        <w:rPr>
+          <w:rFonts w:ascii="Times New Roman" w:hAnsi="Times New Roman" w:cs="Times New Roman"/>
+          <w:sz w:val="28"/>
+          <w:szCs w:val="28"/>
+          <w:lang w:val="en-US"/>
+        </w:rPr>
+        <w:t>B</w:t>
+      </w:r>
+      <w:r>
+        <w:rPr>
+          <w:rFonts w:ascii="Times New Roman" w:hAnsi="Times New Roman" w:cs="Times New Roman"/>
+          <w:sz w:val="28"/>
+          <w:szCs w:val="28"/>
+        </w:rPr>
+        <w:t>8</w:t>
+      </w:r>
+    </w:p>
+    <w:p>
+      <w:pPr>
+        <w:jc w:val="both"/>
+        <w:rPr>
+          <w:rFonts w:ascii="Times New Roman" w:hAnsi="Times New Roman" w:cs="Times New Roman"/>
+          <w:sz w:val="28"/>
+          <w:szCs w:val="28"/>
+          <w:lang w:val="ru-RU"/>
+        </w:rPr>
+      </w:pPr>
+    </w:p>
+    <w:p>
+      <w:pPr>
+        <w:ind w:firstLine="720"/>
+        <w:jc w:val="both"/>
+        <w:rPr>
+          <w:rFonts w:ascii="Times New Roman" w:hAnsi="Times New Roman" w:cs="Times New Roman"/>
+          <w:sz w:val="28"/>
+          <w:szCs w:val="28"/>
+        </w:rPr>
+      </w:pPr>
+      <w:r>
+        <w:rPr>
+          <w:rFonts w:ascii="Times New Roman" w:hAnsi="Times New Roman" w:cs="Times New Roman"/>
+          <w:sz w:val="28"/>
+          <w:szCs w:val="28"/>
+        </w:rPr>
+        <w:t>3. Опишите структуру таблицы-таблиц.</w:t>
+      </w:r>
+    </w:p>
+    <w:p>
+      <w:pPr>
+        <w:jc w:val="both"/>
+        <w:rPr>
+          <w:rFonts w:ascii="Times New Roman" w:hAnsi="Times New Roman" w:cs="Times New Roman"/>
+          <w:sz w:val="28"/>
+          <w:szCs w:val="28"/>
+        </w:rPr>
+      </w:pPr>
+      <w:r>
+        <w:rPr>
+          <w:rFonts w:ascii="Times New Roman" w:hAnsi="Times New Roman" w:cs="Times New Roman"/>
+          <w:sz w:val="28"/>
+          <w:szCs w:val="28"/>
+        </w:rPr>
+        <w:t>Структура таблицы-таблиц — это список, где каждый элемент сам по себе является списком.</w:t>
+      </w:r>
+    </w:p>
+    <w:p>
+      <w:pPr>
+        <w:jc w:val="both"/>
+        <w:rPr>
+          <w:rFonts w:ascii="Times New Roman" w:hAnsi="Times New Roman" w:cs="Times New Roman"/>
+          <w:sz w:val="28"/>
+          <w:szCs w:val="28"/>
+          <w:lang w:val="ru-RU"/>
+        </w:rPr>
+      </w:pPr>
+      <w:r>
+        <w:rPr>
+          <w:rFonts w:ascii="Times New Roman" w:hAnsi="Times New Roman" w:cs="Times New Roman"/>
+          <w:sz w:val="28"/>
+          <w:szCs w:val="28"/>
+        </w:rPr>
+        <w:t>Такая структура позволяет представлять двумерные данные, такие как матрицы или таблицы. Вложенную структуру можно визуализировать как сетку, где каждый элемент во внешнем списке представляет строку, а каждый элемент во внутренних списках — столбец.</w:t>
+      </w:r>
+    </w:p>
+    <w:p>
+      <w:pPr>
+        <w:jc w:val="both"/>
+        <w:rPr>
+          <w:rFonts w:ascii="Times New Roman" w:hAnsi="Times New Roman" w:cs="Times New Roman"/>
+          <w:sz w:val="28"/>
+          <w:szCs w:val="28"/>
+          <w:lang w:val="ru-RU"/>
+        </w:rPr>
+      </w:pPr>
+    </w:p>
+    <w:p>
+      <w:pPr>
+        <w:jc w:val="both"/>
+        <w:rPr>
+          <w:rFonts w:ascii="Times New Roman" w:hAnsi="Times New Roman" w:cs="Times New Roman"/>
+          <w:sz w:val="28"/>
+          <w:szCs w:val="28"/>
+        </w:rPr>
+      </w:pPr>
+      <w:r>
+        <w:rPr>
+          <w:rFonts w:ascii="Times New Roman" w:hAnsi="Times New Roman" w:cs="Times New Roman"/>
+          <w:sz w:val="28"/>
+          <w:szCs w:val="28"/>
         </w:rPr>
         <w:t xml:space="preserve"> </w:t>
       </w:r>
       <w:r>
         <w:rPr>
-          <w:highlight w:val="white"/>
-        </w:rPr>
-        <w:t>адрес слова указывает на младший байт L (Low), а старший байт Н (High) размещается по адресу, большему на единицу.</w:t>
-      </w:r>
-    </w:p>
-    <w:p>
-      <w:pPr>
-        <w:rPr>
-          <w:rFonts w:ascii="Times New Roman" w:hAnsi="Times New Roman" w:cs="Times New Roman"/>
-          <w:sz w:val="28"/>
-          <w:szCs w:val="28"/>
-          <w:lang w:val="ru-RU"/>
-        </w:rPr>
-      </w:pPr>
-    </w:p>
-    <w:p>
-      <w:pPr>
-        <w:ind w:firstLine="720"/>
-        <w:rPr>
-          <w:rFonts w:ascii="Times New Roman" w:hAnsi="Times New Roman" w:cs="Times New Roman"/>
-          <w:sz w:val="28"/>
-          <w:szCs w:val="28"/>
-        </w:rPr>
-      </w:pPr>
-      <w:r>
-        <w:rPr>
-          <w:rFonts w:ascii="Times New Roman" w:hAnsi="Times New Roman" w:cs="Times New Roman"/>
-          <w:sz w:val="28"/>
-          <w:szCs w:val="28"/>
-        </w:rPr>
-        <w:t xml:space="preserve">2. Как строится адресация памяти в реальном режиме? </w:t>
-      </w:r>
-    </w:p>
-    <w:p>
-      <w:pPr>
-        <w:rPr>
-          <w:rFonts w:ascii="Times New Roman" w:hAnsi="Times New Roman" w:cs="Times New Roman"/>
-          <w:sz w:val="28"/>
-          <w:szCs w:val="28"/>
-          <w:lang w:val="ru-RU"/>
-        </w:rPr>
-      </w:pPr>
-      <w:r>
-        <w:rPr>
-          <w:rFonts w:ascii="Times New Roman" w:hAnsi="Times New Roman" w:cs="Times New Roman"/>
-          <w:sz w:val="28"/>
-          <w:szCs w:val="28"/>
-        </w:rPr>
-        <w:t xml:space="preserve">В реальном режиме процессор использует сегмент и смещение для построения физического адреса. </w:t>
-      </w:r>
-      <w:r>
-        <w:rPr>
-          <w:rFonts w:ascii="Times New Roman" w:hAnsi="Times New Roman" w:cs="Times New Roman"/>
-          <w:sz w:val="28"/>
-          <w:szCs w:val="28"/>
-          <w:lang w:val="ru-RU"/>
-        </w:rPr>
-        <w:t>Ф</w:t>
-      </w:r>
-      <w:r>
-        <w:rPr>
-          <w:rFonts w:ascii="Times New Roman" w:hAnsi="Times New Roman" w:cs="Times New Roman"/>
-          <w:sz w:val="28"/>
-          <w:szCs w:val="28"/>
-        </w:rPr>
-        <w:t xml:space="preserve">ормула формирования адреса – </w:t>
-      </w:r>
-      <w:r>
-        <w:rPr>
-          <w:rFonts w:ascii="Times New Roman" w:hAnsi="Times New Roman" w:cs="Times New Roman"/>
-          <w:sz w:val="28"/>
-          <w:szCs w:val="28"/>
-          <w:lang w:val="ru-RU"/>
-        </w:rPr>
-        <w:t>(</w:t>
-      </w:r>
-      <w:r>
-        <w:rPr>
-          <w:rFonts w:ascii="Times New Roman" w:hAnsi="Times New Roman" w:cs="Times New Roman"/>
-          <w:sz w:val="28"/>
-          <w:szCs w:val="28"/>
-        </w:rPr>
-        <w:t>сегмент * 16 + смещение</w:t>
-      </w:r>
-      <w:r>
-        <w:rPr>
-          <w:rFonts w:ascii="Times New Roman" w:hAnsi="Times New Roman" w:cs="Times New Roman"/>
-          <w:sz w:val="28"/>
-          <w:szCs w:val="28"/>
-          <w:lang w:val="ru-RU"/>
-        </w:rPr>
-        <w:t>)</w:t>
-      </w:r>
-      <w:r>
-        <w:rPr>
-          <w:rFonts w:ascii="Times New Roman" w:hAnsi="Times New Roman" w:cs="Times New Roman"/>
-          <w:sz w:val="28"/>
-          <w:szCs w:val="28"/>
-        </w:rPr>
-        <w:t xml:space="preserve">. обратиться к конкретной части блока памяти. </w:t>
-      </w:r>
-      <w:r>
-        <w:rPr>
-          <w:rFonts w:ascii="Times New Roman" w:hAnsi="Times New Roman" w:cs="Times New Roman"/>
-          <w:sz w:val="28"/>
-          <w:szCs w:val="28"/>
-          <w:lang w:val="ru-RU"/>
-        </w:rPr>
-        <w:t>Для адреса</w:t>
-      </w:r>
-      <w:r>
-        <w:rPr>
-          <w:rFonts w:ascii="Times New Roman" w:hAnsi="Times New Roman" w:cs="Times New Roman"/>
-          <w:sz w:val="28"/>
-          <w:szCs w:val="28"/>
-        </w:rPr>
-        <w:t xml:space="preserve"> 1234:5678</w:t>
-      </w:r>
-      <w:r>
-        <w:rPr>
-          <w:rFonts w:ascii="Times New Roman" w:hAnsi="Times New Roman" w:cs="Times New Roman"/>
-          <w:sz w:val="28"/>
-          <w:szCs w:val="28"/>
-          <w:lang w:val="ru-RU"/>
-        </w:rPr>
-        <w:t xml:space="preserve"> получим</w:t>
-      </w:r>
-      <w:r>
-        <w:rPr>
-          <w:rFonts w:ascii="Times New Roman" w:hAnsi="Times New Roman" w:cs="Times New Roman"/>
-          <w:sz w:val="28"/>
-          <w:szCs w:val="28"/>
-          <w:lang w:val="ru-RU"/>
-        </w:rPr>
-        <w:t>:</w:t>
-      </w:r>
-      <w:r>
-        <w:rPr>
-          <w:rFonts w:ascii="Times New Roman" w:hAnsi="Times New Roman" w:cs="Times New Roman"/>
-          <w:sz w:val="28"/>
-          <w:szCs w:val="28"/>
-        </w:rPr>
-        <w:t xml:space="preserve"> 0</w:t>
-      </w:r>
+          <w:rFonts w:ascii="Times New Roman" w:hAnsi="Times New Roman" w:cs="Times New Roman"/>
+          <w:sz w:val="28"/>
+          <w:szCs w:val="28"/>
+          <w:lang w:val="ru-RU"/>
+        </w:rPr>
+        <w:tab/>
+      </w:r>
+      <w:r>
+        <w:rPr>
+          <w:rFonts w:ascii="Times New Roman" w:hAnsi="Times New Roman" w:cs="Times New Roman"/>
+          <w:sz w:val="28"/>
+          <w:szCs w:val="28"/>
+        </w:rPr>
+        <w:t>4. Опишите структуру блока управления памятью.</w:t>
+      </w:r>
+    </w:p>
+    <w:p>
+      <w:pPr>
+        <w:jc w:val="both"/>
+        <w:rPr>
+          <w:rFonts w:ascii="Times New Roman" w:hAnsi="Times New Roman" w:cs="Times New Roman"/>
+          <w:sz w:val="28"/>
+          <w:szCs w:val="28"/>
+          <w:lang w:val="ru-RU"/>
+        </w:rPr>
+      </w:pPr>
       <w:r>
         <w:rPr>
           <w:rFonts w:ascii="Times New Roman" w:hAnsi="Times New Roman" w:cs="Times New Roman"/>
@@ -3030,15 +3292,15 @@
           <w:szCs w:val="28"/>
           <w:lang w:val="en-US"/>
         </w:rPr>
-        <w:t>x</w:t>
-      </w:r>
-      <w:r>
-        <w:rPr>
-          <w:rFonts w:ascii="Times New Roman" w:hAnsi="Times New Roman" w:cs="Times New Roman"/>
-          <w:sz w:val="28"/>
-          <w:szCs w:val="28"/>
-        </w:rPr>
-        <w:t>1234 * 16 + 0</w:t>
+        <w:t>MCB</w:t>
+      </w:r>
+      <w:r>
+        <w:rPr>
+          <w:rFonts w:ascii="Times New Roman" w:hAnsi="Times New Roman" w:cs="Times New Roman"/>
+          <w:sz w:val="28"/>
+          <w:szCs w:val="28"/>
+        </w:rPr>
+        <w:t xml:space="preserve"> (</w:t>
       </w:r>
       <w:r>
         <w:rPr>
@@ -3047,15 +3309,15 @@
           <w:szCs w:val="28"/>
           <w:lang w:val="en-US"/>
         </w:rPr>
-        <w:t>x</w:t>
-      </w:r>
-      <w:r>
-        <w:rPr>
-          <w:rFonts w:ascii="Times New Roman" w:hAnsi="Times New Roman" w:cs="Times New Roman"/>
-          <w:sz w:val="28"/>
-          <w:szCs w:val="28"/>
-        </w:rPr>
-        <w:t>5678 = 0</w:t>
+        <w:t>Memory</w:t>
+      </w:r>
+      <w:r>
+        <w:rPr>
+          <w:rFonts w:ascii="Times New Roman" w:hAnsi="Times New Roman" w:cs="Times New Roman"/>
+          <w:sz w:val="28"/>
+          <w:szCs w:val="28"/>
+        </w:rPr>
+        <w:t xml:space="preserve"> </w:t>
       </w:r>
       <w:r>
         <w:rPr>
@@ -3064,15 +3326,15 @@
           <w:szCs w:val="28"/>
           <w:lang w:val="en-US"/>
         </w:rPr>
-        <w:t>x</w:t>
-      </w:r>
-      <w:r>
-        <w:rPr>
-          <w:rFonts w:ascii="Times New Roman" w:hAnsi="Times New Roman" w:cs="Times New Roman"/>
-          <w:sz w:val="28"/>
-          <w:szCs w:val="28"/>
-        </w:rPr>
-        <w:t>179</w:t>
+        <w:t>Control</w:t>
+      </w:r>
+      <w:r>
+        <w:rPr>
+          <w:rFonts w:ascii="Times New Roman" w:hAnsi="Times New Roman" w:cs="Times New Roman"/>
+          <w:sz w:val="28"/>
+          <w:szCs w:val="28"/>
+        </w:rPr>
+        <w:t xml:space="preserve"> </w:t>
       </w:r>
       <w:r>
         <w:rPr>
@@ -3081,98 +3343,101 @@
           <w:szCs w:val="28"/>
           <w:lang w:val="en-US"/>
         </w:rPr>
-        <w:t>B</w:t>
-      </w:r>
-      <w:r>
-        <w:rPr>
-          <w:rFonts w:ascii="Times New Roman" w:hAnsi="Times New Roman" w:cs="Times New Roman"/>
-          <w:sz w:val="28"/>
-          <w:szCs w:val="28"/>
-        </w:rPr>
-        <w:t>8</w:t>
-      </w:r>
-    </w:p>
-    <w:p>
-      <w:pPr>
+        <w:t>Block</w:t>
+      </w:r>
+      <w:r>
+        <w:rPr>
+          <w:rFonts w:ascii="Times New Roman" w:hAnsi="Times New Roman" w:cs="Times New Roman"/>
+          <w:sz w:val="28"/>
+          <w:szCs w:val="28"/>
+        </w:rPr>
+        <w:t xml:space="preserve">) – структура, используемая для управления памятью в </w:t>
+      </w:r>
+      <w:r>
         <w:rPr>
           <w:rFonts w:ascii="Times New Roman" w:hAnsi="Times New Roman" w:cs="Times New Roman"/>
           <w:sz w:val="28"/>
           <w:szCs w:val="28"/>
           <w:lang w:val="en-US"/>
         </w:rPr>
-      </w:pPr>
-    </w:p>
-    <w:p>
-      <w:pPr>
-        <w:ind w:firstLine="720"/>
-        <w:rPr>
-          <w:rFonts w:ascii="Times New Roman" w:hAnsi="Times New Roman" w:cs="Times New Roman"/>
-          <w:sz w:val="28"/>
-          <w:szCs w:val="28"/>
-        </w:rPr>
-      </w:pPr>
-      <w:r>
-        <w:rPr>
-          <w:rFonts w:ascii="Times New Roman" w:hAnsi="Times New Roman" w:cs="Times New Roman"/>
-          <w:sz w:val="28"/>
-          <w:szCs w:val="28"/>
-        </w:rPr>
-        <w:t>3. Опишите структуру таблицы-таблиц.</w:t>
-      </w:r>
-    </w:p>
-    <w:p>
-      <w:pPr>
-        <w:rPr>
-          <w:rFonts w:ascii="Times New Roman" w:hAnsi="Times New Roman" w:cs="Times New Roman"/>
-          <w:sz w:val="28"/>
-          <w:szCs w:val="28"/>
-        </w:rPr>
-      </w:pPr>
-      <w:r>
-        <w:rPr>
-          <w:rFonts w:ascii="Times New Roman" w:hAnsi="Times New Roman" w:cs="Times New Roman"/>
-          <w:sz w:val="28"/>
-          <w:szCs w:val="28"/>
-        </w:rPr>
-        <w:t>Структура таблицы-таблиц — это список, где каждый элемент сам по себе является списком.</w:t>
-      </w:r>
-    </w:p>
-    <w:p>
-      <w:pPr>
-        <w:rPr>
-          <w:rFonts w:ascii="Times New Roman" w:hAnsi="Times New Roman" w:cs="Times New Roman"/>
-          <w:sz w:val="28"/>
-          <w:szCs w:val="28"/>
-          <w:lang w:val="ru-RU"/>
-        </w:rPr>
-      </w:pPr>
-      <w:r>
-        <w:rPr>
-          <w:rFonts w:ascii="Times New Roman" w:hAnsi="Times New Roman" w:cs="Times New Roman"/>
-          <w:sz w:val="28"/>
-          <w:szCs w:val="28"/>
-        </w:rPr>
-        <w:t>Такая структура позволяет представлять двумерные данные, такие как матрицы или таблицы. Вложенную структуру можно визуализировать как сетку, где каждый элемент во внешнем списке представляет строку, а каждый элемент во внутренних списках — столбец.</w:t>
-      </w:r>
-    </w:p>
-    <w:p>
-      <w:pPr>
-        <w:rPr>
-          <w:rFonts w:ascii="Times New Roman" w:hAnsi="Times New Roman" w:cs="Times New Roman"/>
-          <w:sz w:val="28"/>
-          <w:szCs w:val="28"/>
-          <w:lang w:val="ru-RU"/>
-        </w:rPr>
-      </w:pPr>
-    </w:p>
-    <w:p>
-      <w:pPr>
-        <w:rPr>
-          <w:rFonts w:ascii="Times New Roman" w:hAnsi="Times New Roman" w:cs="Times New Roman"/>
-          <w:sz w:val="28"/>
-          <w:szCs w:val="28"/>
-        </w:rPr>
-      </w:pPr>
+        <w:t>DOS</w:t>
+      </w:r>
+      <w:r>
+        <w:rPr>
+          <w:rFonts w:ascii="Times New Roman" w:hAnsi="Times New Roman" w:cs="Times New Roman"/>
+          <w:sz w:val="28"/>
+          <w:szCs w:val="28"/>
+        </w:rPr>
+        <w:t xml:space="preserve">. Она размещается перед каждым блоком выделенной памяти. </w:t>
+      </w:r>
+    </w:p>
+    <w:p>
+      <w:pPr>
+        <w:jc w:val="both"/>
+        <w:rPr>
+          <w:rFonts w:ascii="Times New Roman" w:hAnsi="Times New Roman" w:cs="Times New Roman"/>
+          <w:sz w:val="28"/>
+          <w:szCs w:val="28"/>
+          <w:lang w:val="ru-RU"/>
+        </w:rPr>
+      </w:pPr>
+    </w:p>
+    <w:p>
+      <w:pPr>
+        <w:jc w:val="center"/>
+        <w:rPr>
+          <w:rFonts w:ascii="Times New Roman" w:hAnsi="Times New Roman" w:cs="Times New Roman"/>
+          <w:sz w:val="28"/>
+          <w:szCs w:val="28"/>
+          <w:lang w:val="ru-RU"/>
+        </w:rPr>
+      </w:pPr>
+      <w:r>
+        <w:rPr>
+          <w:rFonts w:ascii="Times New Roman" w:hAnsi="Times New Roman" w:cs="Times New Roman"/>
+          <w:sz w:val="28"/>
+          <w:szCs w:val="28"/>
+        </w:rPr>
+        <w:t>Структура</w:t>
+      </w:r>
+    </w:p>
+    <w:p>
+      <w:pPr>
+        <w:rPr>
+          <w:rFonts w:ascii="Times New Roman" w:hAnsi="Times New Roman" w:cs="Times New Roman"/>
+          <w:sz w:val="28"/>
+          <w:szCs w:val="28"/>
+          <w:lang w:val="ru-RU"/>
+        </w:rPr>
+      </w:pPr>
+    </w:p>
+    <w:p>
+      <w:pPr>
+        <w:jc w:val="both"/>
+        <w:rPr>
+          <w:rFonts w:ascii="Times New Roman" w:hAnsi="Times New Roman" w:cs="Times New Roman"/>
+          <w:sz w:val="28"/>
+          <w:szCs w:val="28"/>
+          <w:lang w:val="ru-RU"/>
+        </w:rPr>
+      </w:pPr>
+      <w:r>
+        <w:rPr>
+          <w:rFonts w:ascii="Times New Roman" w:hAnsi="Times New Roman" w:cs="Times New Roman"/>
+          <w:sz w:val="28"/>
+          <w:szCs w:val="28"/>
+        </w:rPr>
+        <w:t xml:space="preserve">Сигнатура (1 байт) – </w:t>
+      </w:r>
+      <w:r>
+        <w:rPr>
+          <w:rFonts w:ascii="Times New Roman" w:hAnsi="Times New Roman" w:cs="Times New Roman"/>
+          <w:sz w:val="28"/>
+          <w:szCs w:val="28"/>
+          <w:lang w:val="en-US"/>
+        </w:rPr>
+        <w:t>M</w:t>
+      </w:r>
       <w:r>
         <w:rPr>
           <w:rFonts w:ascii="Times New Roman" w:hAnsi="Times New Roman" w:cs="Times New Roman"/>
@@ -3188,26 +3453,16 @@
           <w:szCs w:val="28"/>
           <w:lang w:val="ru-RU"/>
         </w:rPr>
-        <w:tab/>
-      </w:r>
-      <w:r>
-        <w:rPr>
-          <w:rFonts w:ascii="Times New Roman" w:hAnsi="Times New Roman" w:cs="Times New Roman"/>
-          <w:sz w:val="28"/>
-          <w:szCs w:val="28"/>
-        </w:rPr>
-        <w:t>4. Опишите структуру блока управления памятью.</w:t>
-      </w:r>
-    </w:p>
-    <w:p>
-      <w:pPr>
-        <w:rPr>
-          <w:rFonts w:ascii="Times New Roman" w:hAnsi="Times New Roman" w:cs="Times New Roman"/>
-          <w:sz w:val="28"/>
-          <w:szCs w:val="28"/>
-          <w:lang w:val="ru-RU"/>
-        </w:rPr>
-      </w:pPr>
+        <w:t>указывает что за этим блоком есть еще блоки</w:t>
+      </w:r>
+      <w:r>
+        <w:rPr>
+          <w:rFonts w:ascii="Times New Roman" w:hAnsi="Times New Roman" w:cs="Times New Roman"/>
+          <w:sz w:val="28"/>
+          <w:szCs w:val="28"/>
+        </w:rPr>
+        <w:t xml:space="preserve">, </w:t>
+      </w:r>
       <w:r>
         <w:rPr>
           <w:rFonts w:ascii="Times New Roman" w:hAnsi="Times New Roman" w:cs="Times New Roman"/>
@@ -3215,16 +3470,27 @@
           <w:szCs w:val="28"/>
           <w:lang w:val="en-US"/>
         </w:rPr>
-        <w:t>MCB</w:t>
-      </w:r>
-      <w:r>
-        <w:rPr>
-          <w:rFonts w:ascii="Times New Roman" w:hAnsi="Times New Roman" w:cs="Times New Roman"/>
-          <w:sz w:val="28"/>
-          <w:szCs w:val="28"/>
-        </w:rPr>
-        <w:t xml:space="preserve"> (</w:t>
-      </w:r>
+        <w:t>Z</w:t>
+      </w:r>
+      <w:r>
+        <w:rPr>
+          <w:rFonts w:ascii="Times New Roman" w:hAnsi="Times New Roman" w:cs="Times New Roman"/>
+          <w:sz w:val="28"/>
+          <w:szCs w:val="28"/>
+        </w:rPr>
+        <w:t xml:space="preserve"> если это последний блок памяти. </w:t>
+      </w:r>
+    </w:p>
+    <w:p>
+      <w:pPr>
+        <w:jc w:val="both"/>
+        <w:rPr>
+          <w:rFonts w:ascii="Times New Roman" w:hAnsi="Times New Roman" w:cs="Times New Roman"/>
+          <w:sz w:val="28"/>
+          <w:szCs w:val="28"/>
+          <w:lang w:val="ru-RU"/>
+        </w:rPr>
+      </w:pPr>
       <w:r>
         <w:rPr>
           <w:rFonts w:ascii="Times New Roman" w:hAnsi="Times New Roman" w:cs="Times New Roman"/>
@@ -3232,181 +3498,6 @@
           <w:szCs w:val="28"/>
           <w:lang w:val="en-US"/>
         </w:rPr>
-        <w:t>Memory</w:t>
-      </w:r>
-      <w:r>
-        <w:rPr>
-          <w:rFonts w:ascii="Times New Roman" w:hAnsi="Times New Roman" w:cs="Times New Roman"/>
-          <w:sz w:val="28"/>
-          <w:szCs w:val="28"/>
-        </w:rPr>
-        <w:t xml:space="preserve"> </w:t>
-      </w:r>
-      <w:r>
-        <w:rPr>
-          <w:rFonts w:ascii="Times New Roman" w:hAnsi="Times New Roman" w:cs="Times New Roman"/>
-          <w:sz w:val="28"/>
-          <w:szCs w:val="28"/>
-          <w:lang w:val="en-US"/>
-        </w:rPr>
-        <w:t>Control</w:t>
-      </w:r>
-      <w:r>
-        <w:rPr>
-          <w:rFonts w:ascii="Times New Roman" w:hAnsi="Times New Roman" w:cs="Times New Roman"/>
-          <w:sz w:val="28"/>
-          <w:szCs w:val="28"/>
-        </w:rPr>
-        <w:t xml:space="preserve"> </w:t>
-      </w:r>
-      <w:r>
-        <w:rPr>
-          <w:rFonts w:ascii="Times New Roman" w:hAnsi="Times New Roman" w:cs="Times New Roman"/>
-          <w:sz w:val="28"/>
-          <w:szCs w:val="28"/>
-          <w:lang w:val="en-US"/>
-        </w:rPr>
-        <w:t>Block</w:t>
-      </w:r>
-      <w:r>
-        <w:rPr>
-          <w:rFonts w:ascii="Times New Roman" w:hAnsi="Times New Roman" w:cs="Times New Roman"/>
-          <w:sz w:val="28"/>
-          <w:szCs w:val="28"/>
-        </w:rPr>
-        <w:t xml:space="preserve">) – структура, используемая для управления памятью в </w:t>
-      </w:r>
-      <w:r>
-        <w:rPr>
-          <w:rFonts w:ascii="Times New Roman" w:hAnsi="Times New Roman" w:cs="Times New Roman"/>
-          <w:sz w:val="28"/>
-          <w:szCs w:val="28"/>
-          <w:lang w:val="en-US"/>
-        </w:rPr>
-        <w:t>DOS</w:t>
-      </w:r>
-      <w:r>
-        <w:rPr>
-          <w:rFonts w:ascii="Times New Roman" w:hAnsi="Times New Roman" w:cs="Times New Roman"/>
-          <w:sz w:val="28"/>
-          <w:szCs w:val="28"/>
-        </w:rPr>
-        <w:t xml:space="preserve">. Она размещается перед каждым блоком выделенной памяти. </w:t>
-      </w:r>
-    </w:p>
-    <w:p>
-      <w:pPr>
-        <w:rPr>
-          <w:rFonts w:ascii="Times New Roman" w:hAnsi="Times New Roman" w:cs="Times New Roman"/>
-          <w:sz w:val="28"/>
-          <w:szCs w:val="28"/>
-          <w:lang w:val="ru-RU"/>
-        </w:rPr>
-      </w:pPr>
-    </w:p>
-    <w:p>
-      <w:pPr>
-        <w:rPr>
-          <w:rFonts w:ascii="Times New Roman" w:hAnsi="Times New Roman" w:cs="Times New Roman"/>
-          <w:sz w:val="28"/>
-          <w:szCs w:val="28"/>
-          <w:lang w:val="ru-RU"/>
-        </w:rPr>
-      </w:pPr>
-      <w:r>
-        <w:rPr>
-          <w:rFonts w:ascii="Times New Roman" w:hAnsi="Times New Roman" w:cs="Times New Roman"/>
-          <w:sz w:val="28"/>
-          <w:szCs w:val="28"/>
-        </w:rPr>
-        <w:t xml:space="preserve">Структура: </w:t>
-      </w:r>
-    </w:p>
-    <w:p>
-      <w:pPr>
-        <w:rPr>
-          <w:rFonts w:ascii="Times New Roman" w:hAnsi="Times New Roman" w:cs="Times New Roman"/>
-          <w:sz w:val="28"/>
-          <w:szCs w:val="28"/>
-          <w:lang w:val="ru-RU"/>
-        </w:rPr>
-      </w:pPr>
-      <w:r>
-        <w:rPr>
-          <w:rFonts w:ascii="Times New Roman" w:hAnsi="Times New Roman" w:cs="Times New Roman"/>
-          <w:sz w:val="28"/>
-          <w:szCs w:val="28"/>
-        </w:rPr>
-        <w:t xml:space="preserve">Сигнатура (1 байт) – </w:t>
-      </w:r>
-      <w:r>
-        <w:rPr>
-          <w:rFonts w:ascii="Times New Roman" w:hAnsi="Times New Roman" w:cs="Times New Roman"/>
-          <w:sz w:val="28"/>
-          <w:szCs w:val="28"/>
-          <w:lang w:val="en-US"/>
-        </w:rPr>
-        <w:t>M</w:t>
-      </w:r>
-      <w:r>
-        <w:rPr>
-          <w:rFonts w:ascii="Times New Roman" w:hAnsi="Times New Roman" w:cs="Times New Roman"/>
-          <w:sz w:val="28"/>
-          <w:szCs w:val="28"/>
-        </w:rPr>
-        <w:t xml:space="preserve"> </w:t>
-      </w:r>
-      <w:r>
-        <w:rPr>
-          <w:rFonts w:ascii="Times New Roman" w:hAnsi="Times New Roman" w:cs="Times New Roman"/>
-          <w:sz w:val="28"/>
-          <w:szCs w:val="28"/>
-          <w:lang w:val="ru-RU"/>
-        </w:rPr>
-        <w:t>указывает что за этим блоком есть еще блоки</w:t>
-      </w:r>
-      <w:r>
-        <w:rPr>
-          <w:rFonts w:ascii="Times New Roman" w:hAnsi="Times New Roman" w:cs="Times New Roman"/>
-          <w:sz w:val="28"/>
-          <w:szCs w:val="28"/>
-        </w:rPr>
-        <w:t xml:space="preserve">, </w:t>
-      </w:r>
-      <w:r>
-        <w:rPr>
-          <w:rFonts w:ascii="Times New Roman" w:hAnsi="Times New Roman" w:cs="Times New Roman"/>
-          <w:sz w:val="28"/>
-          <w:szCs w:val="28"/>
-          <w:lang w:val="en-US"/>
-        </w:rPr>
-        <w:t>Z</w:t>
-      </w:r>
-      <w:r>
-        <w:rPr>
-          <w:rFonts w:ascii="Times New Roman" w:hAnsi="Times New Roman" w:cs="Times New Roman"/>
-          <w:sz w:val="28"/>
-          <w:szCs w:val="28"/>
-        </w:rPr>
-        <w:t xml:space="preserve"> если это последний блок памяти. </w:t>
-      </w:r>
-    </w:p>
-    <w:p>
-      <w:pPr>
-        <w:rPr>
-          <w:rFonts w:ascii="Times New Roman" w:hAnsi="Times New Roman" w:cs="Times New Roman"/>
-          <w:sz w:val="28"/>
-          <w:szCs w:val="28"/>
-          <w:lang w:val="ru-RU"/>
-        </w:rPr>
-      </w:pPr>
-      <w:r>
-        <w:rPr>
-          <w:rFonts w:ascii="Times New Roman" w:hAnsi="Times New Roman" w:cs="Times New Roman"/>
-          <w:sz w:val="28"/>
-          <w:szCs w:val="28"/>
-          <w:lang w:val="en-US"/>
-        </w:rPr>
         <w:t>PSP</w:t>
       </w:r>
       <w:r>
@@ -3420,6 +3511,7 @@
     </w:p>
     <w:p>
       <w:pPr>
+        <w:jc w:val="both"/>
         <w:rPr>
           <w:rFonts w:ascii="Times New Roman" w:hAnsi="Times New Roman" w:cs="Times New Roman"/>
           <w:sz w:val="28"/>
@@ -3438,6 +3530,7 @@
     </w:p>
     <w:p>
       <w:pPr>
+        <w:jc w:val="both"/>
         <w:rPr>
           <w:rFonts w:ascii="Times New Roman" w:hAnsi="Times New Roman" w:cs="Times New Roman"/>
           <w:sz w:val="28"/>
@@ -3456,6 +3549,7 @@
     </w:p>
     <w:p>
       <w:pPr>
+        <w:jc w:val="both"/>
         <w:rPr>
           <w:rFonts w:ascii="Times New Roman" w:hAnsi="Times New Roman" w:cs="Times New Roman"/>
           <w:sz w:val="28"/>
@@ -3475,6 +3569,7 @@
     </w:p>
     <w:p>
       <w:pPr>
+        <w:jc w:val="both"/>
         <w:rPr>
           <w:rFonts w:ascii="Times New Roman" w:hAnsi="Times New Roman" w:cs="Times New Roman"/>
           <w:sz w:val="28"/>

</xml_diff>